<commit_message>
Pequeño error de tipeo
</commit_message>
<xml_diff>
--- a/02. Modelado de Requerimientos/Modelo de Casos De Uso/Trazos/Deposito/101_Registrar_Ingreso_De_Productos_Importados.docx
+++ b/02. Modelado de Requerimientos/Modelo de Casos De Uso/Trazos/Deposito/101_Registrar_Ingreso_De_Productos_Importados.docx
@@ -1,14 +1,14 @@
 
 <file path=word/document.xml><?xml version="1.0" encoding="utf-8"?>
-<w:document xmlns:wpc="http://schemas.microsoft.com/office/word/2010/wordprocessingCanvas" xmlns:mc="http://schemas.openxmlformats.org/markup-compatibility/2006" xmlns:o="urn:schemas-microsoft-com:office:office" xmlns:r="http://schemas.openxmlformats.org/officeDocument/2006/relationships" xmlns:m="http://schemas.openxmlformats.org/officeDocument/2006/math" xmlns:v="urn:schemas-microsoft-com:vml" xmlns:wp14="http://schemas.microsoft.com/office/word/2010/wordprocessingDrawing" xmlns:wp="http://schemas.openxmlformats.org/drawingml/2006/wordprocessingDrawing" xmlns:w10="urn:schemas-microsoft-com:office:word" xmlns:w="http://schemas.openxmlformats.org/wordprocessingml/2006/main" xmlns:w14="http://schemas.microsoft.com/office/word/2010/wordml" xmlns:wpg="http://schemas.microsoft.com/office/word/2010/wordprocessingGroup" xmlns:wpi="http://schemas.microsoft.com/office/word/2010/wordprocessingInk" xmlns:wne="http://schemas.microsoft.com/office/word/2006/wordml" xmlns:wps="http://schemas.microsoft.com/office/word/2010/wordprocessingShape" mc:Ignorable="w14 wp14">
+<w:document xmlns:ve="http://schemas.openxmlformats.org/markup-compatibility/2006" xmlns:o="urn:schemas-microsoft-com:office:office" xmlns:r="http://schemas.openxmlformats.org/officeDocument/2006/relationships" xmlns:m="http://schemas.openxmlformats.org/officeDocument/2006/math" xmlns:v="urn:schemas-microsoft-com:vml" xmlns:wp="http://schemas.openxmlformats.org/drawingml/2006/wordprocessingDrawing" xmlns:w10="urn:schemas-microsoft-com:office:word" xmlns:w="http://schemas.openxmlformats.org/wordprocessingml/2006/main" xmlns:wne="http://schemas.microsoft.com/office/word/2006/wordml">
   <w:body>
     <w:tbl>
       <w:tblPr>
-        <w:tblStyle w:val="Tablaconcuadrcula"/>
+        <w:tblStyle w:val="TableGrid"/>
         <w:tblW w:w="8755" w:type="dxa"/>
         <w:tblInd w:w="108" w:type="dxa"/>
         <w:tblLayout w:type="fixed"/>
-        <w:tblLook w:val="04A0" w:firstRow="1" w:lastRow="0" w:firstColumn="1" w:lastColumn="0" w:noHBand="0" w:noVBand="1"/>
+        <w:tblLook w:val="04A0"/>
       </w:tblPr>
       <w:tblGrid>
         <w:gridCol w:w="1667"/>
@@ -1265,7 +1265,7 @@
           </w:tcPr>
           <w:p>
             <w:pPr>
-              <w:pStyle w:val="Prrafodelista"/>
+              <w:pStyle w:val="ListParagraph"/>
               <w:numPr>
                 <w:ilvl w:val="0"/>
                 <w:numId w:val="1"/>
@@ -1343,7 +1343,7 @@
           </w:tcPr>
           <w:p>
             <w:pPr>
-              <w:pStyle w:val="Prrafodelista"/>
+              <w:pStyle w:val="ListParagraph"/>
               <w:numPr>
                 <w:ilvl w:val="0"/>
                 <w:numId w:val="1"/>
@@ -1361,7 +1361,7 @@
           </w:p>
           <w:p>
             <w:pPr>
-              <w:pStyle w:val="Prrafodelista"/>
+              <w:pStyle w:val="ListParagraph"/>
               <w:numPr>
                 <w:ilvl w:val="0"/>
                 <w:numId w:val="1"/>
@@ -1434,7 +1434,7 @@
           </w:tcPr>
           <w:p>
             <w:pPr>
-              <w:pStyle w:val="Prrafodelista"/>
+              <w:pStyle w:val="ListParagraph"/>
               <w:numPr>
                 <w:ilvl w:val="0"/>
                 <w:numId w:val="3"/>
@@ -1468,7 +1468,7 @@
           </w:tcPr>
           <w:p>
             <w:pPr>
-              <w:pStyle w:val="Prrafodelista"/>
+              <w:pStyle w:val="ListParagraph"/>
               <w:ind w:left="230"/>
             </w:pPr>
           </w:p>
@@ -1488,7 +1488,7 @@
           </w:tcPr>
           <w:p>
             <w:pPr>
-              <w:pStyle w:val="Prrafodelista"/>
+              <w:pStyle w:val="ListParagraph"/>
               <w:numPr>
                 <w:ilvl w:val="0"/>
                 <w:numId w:val="3"/>
@@ -1499,9 +1499,6 @@
               <w:t>El Sistema</w:t>
             </w:r>
             <w:r>
-              <w:t xml:space="preserve"> </w:t>
-            </w:r>
-            <w:r>
               <w:t xml:space="preserve">busca </w:t>
             </w:r>
             <w:r>
@@ -1531,7 +1528,7 @@
           </w:tcPr>
           <w:p>
             <w:pPr>
-              <w:pStyle w:val="Prrafodelista"/>
+              <w:pStyle w:val="ListParagraph"/>
               <w:numPr>
                 <w:ilvl w:val="1"/>
                 <w:numId w:val="3"/>
@@ -1560,7 +1557,7 @@
           </w:p>
           <w:p>
             <w:pPr>
-              <w:pStyle w:val="Prrafodelista"/>
+              <w:pStyle w:val="ListParagraph"/>
               <w:numPr>
                 <w:ilvl w:val="2"/>
                 <w:numId w:val="3"/>
@@ -1581,7 +1578,7 @@
           </w:p>
           <w:p>
             <w:pPr>
-              <w:pStyle w:val="Prrafodelista"/>
+              <w:pStyle w:val="ListParagraph"/>
               <w:numPr>
                 <w:ilvl w:val="2"/>
                 <w:numId w:val="3"/>
@@ -1610,7 +1607,7 @@
           </w:tcPr>
           <w:p>
             <w:pPr>
-              <w:pStyle w:val="Prrafodelista"/>
+              <w:pStyle w:val="ListParagraph"/>
               <w:numPr>
                 <w:ilvl w:val="0"/>
                 <w:numId w:val="3"/>
@@ -1668,7 +1665,7 @@
           </w:tcPr>
           <w:p>
             <w:pPr>
-              <w:pStyle w:val="Prrafodelista"/>
+              <w:pStyle w:val="ListParagraph"/>
               <w:ind w:left="230"/>
             </w:pPr>
           </w:p>
@@ -1688,7 +1685,7 @@
           </w:tcPr>
           <w:p>
             <w:pPr>
-              <w:pStyle w:val="Prrafodelista"/>
+              <w:pStyle w:val="ListParagraph"/>
               <w:numPr>
                 <w:ilvl w:val="0"/>
                 <w:numId w:val="3"/>
@@ -1719,7 +1716,7 @@
           </w:tcPr>
           <w:p>
             <w:pPr>
-              <w:pStyle w:val="Prrafodelista"/>
+              <w:pStyle w:val="ListParagraph"/>
               <w:ind w:left="230"/>
             </w:pPr>
           </w:p>
@@ -1739,7 +1736,7 @@
           </w:tcPr>
           <w:p>
             <w:pPr>
-              <w:pStyle w:val="Prrafodelista"/>
+              <w:pStyle w:val="ListParagraph"/>
               <w:numPr>
                 <w:ilvl w:val="0"/>
                 <w:numId w:val="3"/>
@@ -1770,7 +1767,7 @@
           </w:tcPr>
           <w:p>
             <w:pPr>
-              <w:pStyle w:val="Prrafodelista"/>
+              <w:pStyle w:val="ListParagraph"/>
               <w:ind w:left="230"/>
             </w:pPr>
           </w:p>
@@ -1790,7 +1787,7 @@
           </w:tcPr>
           <w:p>
             <w:pPr>
-              <w:pStyle w:val="Prrafodelista"/>
+              <w:pStyle w:val="ListParagraph"/>
               <w:numPr>
                 <w:ilvl w:val="0"/>
                 <w:numId w:val="3"/>
@@ -1842,7 +1839,7 @@
           </w:tcPr>
           <w:p>
             <w:pPr>
-              <w:pStyle w:val="Prrafodelista"/>
+              <w:pStyle w:val="ListParagraph"/>
               <w:ind w:left="230"/>
             </w:pPr>
           </w:p>
@@ -1862,7 +1859,7 @@
           </w:tcPr>
           <w:p>
             <w:pPr>
-              <w:pStyle w:val="Prrafodelista"/>
+              <w:pStyle w:val="ListParagraph"/>
               <w:numPr>
                 <w:ilvl w:val="0"/>
                 <w:numId w:val="3"/>
@@ -1899,7 +1896,7 @@
           </w:tcPr>
           <w:p>
             <w:pPr>
-              <w:pStyle w:val="Prrafodelista"/>
+              <w:pStyle w:val="ListParagraph"/>
               <w:ind w:left="230"/>
             </w:pPr>
           </w:p>
@@ -1919,7 +1916,7 @@
           </w:tcPr>
           <w:p>
             <w:pPr>
-              <w:pStyle w:val="Prrafodelista"/>
+              <w:pStyle w:val="ListParagraph"/>
               <w:numPr>
                 <w:ilvl w:val="0"/>
                 <w:numId w:val="3"/>
@@ -1962,7 +1959,7 @@
           </w:tcPr>
           <w:p>
             <w:pPr>
-              <w:pStyle w:val="Prrafodelista"/>
+              <w:pStyle w:val="ListParagraph"/>
               <w:ind w:left="230"/>
             </w:pPr>
           </w:p>
@@ -1982,7 +1979,7 @@
           </w:tcPr>
           <w:p>
             <w:pPr>
-              <w:pStyle w:val="Prrafodelista"/>
+              <w:pStyle w:val="ListParagraph"/>
               <w:numPr>
                 <w:ilvl w:val="0"/>
                 <w:numId w:val="3"/>
@@ -2008,7 +2005,7 @@
           </w:tcPr>
           <w:p>
             <w:pPr>
-              <w:pStyle w:val="Prrafodelista"/>
+              <w:pStyle w:val="ListParagraph"/>
               <w:numPr>
                 <w:ilvl w:val="1"/>
                 <w:numId w:val="3"/>
@@ -2026,7 +2023,7 @@
           </w:p>
           <w:p>
             <w:pPr>
-              <w:pStyle w:val="Prrafodelista"/>
+              <w:pStyle w:val="ListParagraph"/>
               <w:numPr>
                 <w:ilvl w:val="2"/>
                 <w:numId w:val="3"/>
@@ -2053,7 +2050,7 @@
           </w:tcPr>
           <w:p>
             <w:pPr>
-              <w:pStyle w:val="Prrafodelista"/>
+              <w:pStyle w:val="ListParagraph"/>
               <w:numPr>
                 <w:ilvl w:val="0"/>
                 <w:numId w:val="3"/>
@@ -2078,7 +2075,7 @@
           </w:tcPr>
           <w:p>
             <w:pPr>
-              <w:pStyle w:val="Prrafodelista"/>
+              <w:pStyle w:val="ListParagraph"/>
               <w:ind w:left="230"/>
             </w:pPr>
           </w:p>
@@ -2098,7 +2095,7 @@
           </w:tcPr>
           <w:p>
             <w:pPr>
-              <w:pStyle w:val="Prrafodelista"/>
+              <w:pStyle w:val="ListParagraph"/>
               <w:numPr>
                 <w:ilvl w:val="0"/>
                 <w:numId w:val="3"/>
@@ -2127,7 +2124,7 @@
           </w:tcPr>
           <w:p>
             <w:pPr>
-              <w:pStyle w:val="Prrafodelista"/>
+              <w:pStyle w:val="ListParagraph"/>
               <w:numPr>
                 <w:ilvl w:val="1"/>
                 <w:numId w:val="3"/>
@@ -2144,7 +2141,7 @@
           </w:p>
           <w:p>
             <w:pPr>
-              <w:pStyle w:val="Prrafodelista"/>
+              <w:pStyle w:val="ListParagraph"/>
               <w:numPr>
                 <w:ilvl w:val="2"/>
                 <w:numId w:val="3"/>
@@ -2156,7 +2153,7 @@
           </w:p>
           <w:p>
             <w:pPr>
-              <w:pStyle w:val="Prrafodelista"/>
+              <w:pStyle w:val="ListParagraph"/>
               <w:numPr>
                 <w:ilvl w:val="2"/>
                 <w:numId w:val="3"/>
@@ -2182,7 +2179,7 @@
           </w:tcPr>
           <w:p>
             <w:pPr>
-              <w:pStyle w:val="Prrafodelista"/>
+              <w:pStyle w:val="ListParagraph"/>
               <w:numPr>
                 <w:ilvl w:val="0"/>
                 <w:numId w:val="3"/>
@@ -2200,15 +2197,10 @@
               <w:t>s mismos, emitiendo un comprobante de ingreso de productos importados</w:t>
             </w:r>
             <w:r>
-              <w:t xml:space="preserve">; y de la Orden de Compra registra la fecha real de llegada y actualiza su  estado </w:t>
-            </w:r>
-            <w:proofErr w:type="spellStart"/>
-            <w:r>
-              <w:t>a</w:t>
+              <w:t>; y de la Orden de Compra registra la fecha real de llegada y actualiza su  estado a</w:t>
             </w:r>
             <w:bookmarkStart w:id="1" w:name="_GoBack"/>
             <w:bookmarkEnd w:id="1"/>
-            <w:proofErr w:type="spellEnd"/>
             <w:r>
               <w:t xml:space="preserve"> </w:t>
             </w:r>
@@ -2233,7 +2225,7 @@
           </w:tcPr>
           <w:p>
             <w:pPr>
-              <w:pStyle w:val="Prrafodelista"/>
+              <w:pStyle w:val="ListParagraph"/>
               <w:ind w:left="230"/>
             </w:pPr>
           </w:p>
@@ -2253,7 +2245,7 @@
           </w:tcPr>
           <w:p>
             <w:pPr>
-              <w:pStyle w:val="Prrafodelista"/>
+              <w:pStyle w:val="ListParagraph"/>
               <w:numPr>
                 <w:ilvl w:val="0"/>
                 <w:numId w:val="3"/>
@@ -2278,7 +2270,7 @@
           </w:tcPr>
           <w:p>
             <w:pPr>
-              <w:pStyle w:val="Prrafodelista"/>
+              <w:pStyle w:val="ListParagraph"/>
               <w:ind w:left="230"/>
             </w:pPr>
           </w:p>
@@ -2610,7 +2602,7 @@
 </file>
 
 <file path=word/numbering.xml><?xml version="1.0" encoding="utf-8"?>
-<w:numbering xmlns:wpc="http://schemas.microsoft.com/office/word/2010/wordprocessingCanvas" xmlns:mc="http://schemas.openxmlformats.org/markup-compatibility/2006" xmlns:o="urn:schemas-microsoft-com:office:office" xmlns:r="http://schemas.openxmlformats.org/officeDocument/2006/relationships" xmlns:m="http://schemas.openxmlformats.org/officeDocument/2006/math" xmlns:v="urn:schemas-microsoft-com:vml" xmlns:wp14="http://schemas.microsoft.com/office/word/2010/wordprocessingDrawing" xmlns:wp="http://schemas.openxmlformats.org/drawingml/2006/wordprocessingDrawing" xmlns:w10="urn:schemas-microsoft-com:office:word" xmlns:w="http://schemas.openxmlformats.org/wordprocessingml/2006/main" xmlns:w14="http://schemas.microsoft.com/office/word/2010/wordml" xmlns:wpg="http://schemas.microsoft.com/office/word/2010/wordprocessingGroup" xmlns:wpi="http://schemas.microsoft.com/office/word/2010/wordprocessingInk" xmlns:wne="http://schemas.microsoft.com/office/word/2006/wordml" xmlns:wps="http://schemas.microsoft.com/office/word/2010/wordprocessingShape" mc:Ignorable="w14 wp14">
+<w:numbering xmlns:ve="http://schemas.openxmlformats.org/markup-compatibility/2006" xmlns:o="urn:schemas-microsoft-com:office:office" xmlns:r="http://schemas.openxmlformats.org/officeDocument/2006/relationships" xmlns:m="http://schemas.openxmlformats.org/officeDocument/2006/math" xmlns:v="urn:schemas-microsoft-com:vml" xmlns:wp="http://schemas.openxmlformats.org/drawingml/2006/wordprocessingDrawing" xmlns:w10="urn:schemas-microsoft-com:office:word" xmlns:w="http://schemas.openxmlformats.org/wordprocessingml/2006/main" xmlns:wne="http://schemas.microsoft.com/office/word/2006/wordml">
   <w:abstractNum w:abstractNumId="0">
     <w:nsid w:val="14C032BE"/>
     <w:multiLevelType w:val="hybridMultilevel"/>
@@ -2972,7 +2964,7 @@
 </file>
 
 <file path=word/styles.xml><?xml version="1.0" encoding="utf-8"?>
-<w:styles xmlns:mc="http://schemas.openxmlformats.org/markup-compatibility/2006" xmlns:r="http://schemas.openxmlformats.org/officeDocument/2006/relationships" xmlns:w="http://schemas.openxmlformats.org/wordprocessingml/2006/main" xmlns:w14="http://schemas.microsoft.com/office/word/2010/wordml" mc:Ignorable="w14">
+<w:styles xmlns:r="http://schemas.openxmlformats.org/officeDocument/2006/relationships" xmlns:w="http://schemas.openxmlformats.org/wordprocessingml/2006/main">
   <w:docDefaults>
     <w:rPrDefault>
       <w:rPr>
@@ -3132,17 +3124,18 @@
     <w:qFormat/>
     <w:rsid w:val="00847BFF"/>
   </w:style>
-  <w:style w:type="character" w:default="1" w:styleId="Fuentedeprrafopredeter">
+  <w:style w:type="character" w:default="1" w:styleId="DefaultParagraphFont">
     <w:name w:val="Default Paragraph Font"/>
     <w:uiPriority w:val="1"/>
     <w:semiHidden/>
     <w:unhideWhenUsed/>
   </w:style>
-  <w:style w:type="table" w:default="1" w:styleId="Tablanormal">
+  <w:style w:type="table" w:default="1" w:styleId="TableNormal">
     <w:name w:val="Normal Table"/>
     <w:uiPriority w:val="99"/>
     <w:semiHidden/>
     <w:unhideWhenUsed/>
+    <w:qFormat/>
     <w:tblPr>
       <w:tblInd w:w="0" w:type="dxa"/>
       <w:tblCellMar>
@@ -3153,15 +3146,15 @@
       </w:tblCellMar>
     </w:tblPr>
   </w:style>
-  <w:style w:type="numbering" w:default="1" w:styleId="Sinlista">
+  <w:style w:type="numbering" w:default="1" w:styleId="NoList">
     <w:name w:val="No List"/>
     <w:uiPriority w:val="99"/>
     <w:semiHidden/>
     <w:unhideWhenUsed/>
   </w:style>
-  <w:style w:type="table" w:styleId="Tablaconcuadrcula">
+  <w:style w:type="table" w:styleId="TableGrid">
     <w:name w:val="Table Grid"/>
-    <w:basedOn w:val="Tablanormal"/>
+    <w:basedOn w:val="TableNormal"/>
     <w:uiPriority w:val="59"/>
     <w:rsid w:val="00D842C6"/>
     <w:pPr>
@@ -3185,7 +3178,7 @@
       </w:tblCellMar>
     </w:tblPr>
   </w:style>
-  <w:style w:type="paragraph" w:styleId="Prrafodelista">
+  <w:style w:type="paragraph" w:styleId="ListParagraph">
     <w:name w:val="List Paragraph"/>
     <w:basedOn w:val="Normal"/>
     <w:uiPriority w:val="34"/>
@@ -3196,7 +3189,7 @@
       <w:contextualSpacing/>
     </w:pPr>
   </w:style>
-  <w:style w:type="paragraph" w:styleId="Revisin">
+  <w:style w:type="paragraph" w:styleId="Revision">
     <w:name w:val="Revision"/>
     <w:hidden/>
     <w:uiPriority w:val="99"/>
@@ -3206,10 +3199,10 @@
       <w:spacing w:after="0" w:line="240" w:lineRule="auto"/>
     </w:pPr>
   </w:style>
-  <w:style w:type="paragraph" w:styleId="Textodeglobo">
+  <w:style w:type="paragraph" w:styleId="BalloonText">
     <w:name w:val="Balloon Text"/>
     <w:basedOn w:val="Normal"/>
-    <w:link w:val="TextodegloboCar"/>
+    <w:link w:val="BalloonTextChar"/>
     <w:uiPriority w:val="99"/>
     <w:semiHidden/>
     <w:unhideWhenUsed/>
@@ -3223,10 +3216,10 @@
       <w:szCs w:val="16"/>
     </w:rPr>
   </w:style>
-  <w:style w:type="character" w:customStyle="1" w:styleId="TextodegloboCar">
-    <w:name w:val="Texto de globo Car"/>
-    <w:basedOn w:val="Fuentedeprrafopredeter"/>
-    <w:link w:val="Textodeglobo"/>
+  <w:style w:type="character" w:customStyle="1" w:styleId="BalloonTextChar">
+    <w:name w:val="Balloon Text Char"/>
+    <w:basedOn w:val="DefaultParagraphFont"/>
+    <w:link w:val="BalloonText"/>
     <w:uiPriority w:val="99"/>
     <w:semiHidden/>
     <w:rsid w:val="00C924BA"/>

</xml_diff>